<commit_message>
updated phase 1 document Signed-off-by: Abdallah Abd el-azim <Abdallah Abd el-azim>
</commit_message>
<xml_diff>
--- a/Spring Boot Web Application - SWE2/Phase 1 Documents/CS352-20140169-RagiaMohamed-Phase2-a.docx
+++ b/Spring Boot Web Application - SWE2/Phase 1 Documents/CS352-20140169-RagiaMohamed-Phase2-a.docx
@@ -1,6 +1,6 @@
 
 <file path=word/document.xml><?xml version="1.0" encoding="utf-8"?>
-<w:document xmlns:wpc="http://schemas.microsoft.com/office/word/2010/wordprocessingCanvas" xmlns:cx="http://schemas.microsoft.com/office/drawing/2014/chartex" xmlns:cx1="http://schemas.microsoft.com/office/drawing/2015/9/8/chartex" xmlns:mc="http://schemas.openxmlformats.org/markup-compatibility/2006" xmlns:o="urn:schemas-microsoft-com:office:office" xmlns:r="http://schemas.openxmlformats.org/officeDocument/2006/relationships" xmlns:m="http://schemas.openxmlformats.org/officeDocument/2006/math" xmlns:v="urn:schemas-microsoft-com:vml" xmlns:wp14="http://schemas.microsoft.com/office/word/2010/wordprocessingDrawing" xmlns:wp="http://schemas.openxmlformats.org/drawingml/2006/wordprocessingDrawing" xmlns:w10="urn:schemas-microsoft-com:office:word" xmlns:w="http://schemas.openxmlformats.org/wordprocessingml/2006/main" xmlns:w14="http://schemas.microsoft.com/office/word/2010/wordml" xmlns:w15="http://schemas.microsoft.com/office/word/2012/wordml" xmlns:w16se="http://schemas.microsoft.com/office/word/2015/wordml/symex" xmlns:wpg="http://schemas.microsoft.com/office/word/2010/wordprocessingGroup" xmlns:wpi="http://schemas.microsoft.com/office/word/2010/wordprocessingInk" xmlns:wne="http://schemas.microsoft.com/office/word/2006/wordml" xmlns:wps="http://schemas.microsoft.com/office/word/2010/wordprocessingShape" mc:Ignorable="w14 w15 w16se wp14">
+<w:document xmlns:wpc="http://schemas.microsoft.com/office/word/2010/wordprocessingCanvas" xmlns:cx="http://schemas.microsoft.com/office/drawing/2014/chartex" xmlns:mc="http://schemas.openxmlformats.org/markup-compatibility/2006" xmlns:o="urn:schemas-microsoft-com:office:office" xmlns:r="http://schemas.openxmlformats.org/officeDocument/2006/relationships" xmlns:m="http://schemas.openxmlformats.org/officeDocument/2006/math" xmlns:v="urn:schemas-microsoft-com:vml" xmlns:wp14="http://schemas.microsoft.com/office/word/2010/wordprocessingDrawing" xmlns:wp="http://schemas.openxmlformats.org/drawingml/2006/wordprocessingDrawing" xmlns:w10="urn:schemas-microsoft-com:office:word" xmlns:w="http://schemas.openxmlformats.org/wordprocessingml/2006/main" xmlns:w14="http://schemas.microsoft.com/office/word/2010/wordml" xmlns:w15="http://schemas.microsoft.com/office/word/2012/wordml" xmlns:w16se="http://schemas.microsoft.com/office/word/2015/wordml/symex" xmlns:wpg="http://schemas.microsoft.com/office/word/2010/wordprocessingGroup" xmlns:wpi="http://schemas.microsoft.com/office/word/2010/wordprocessingInk" xmlns:wne="http://schemas.microsoft.com/office/word/2006/wordml" xmlns:wps="http://schemas.microsoft.com/office/word/2010/wordprocessingShape" mc:Ignorable="w14 w15 w16se wp14">
   <w:body>
     <w:p>
       <w:pPr>
@@ -804,9 +804,29 @@
           <w:sz w:val="28"/>
           <w:szCs w:val="28"/>
         </w:rPr>
-        <w:t>RagiaMohamed</w:t>
+        <w:t>Ragia</w:t>
       </w:r>
       <w:proofErr w:type="spellEnd"/>
+      <w:r>
+        <w:rPr>
+          <w:b/>
+          <w:bCs/>
+          <w:color w:val="FF0000"/>
+          <w:sz w:val="28"/>
+          <w:szCs w:val="28"/>
+        </w:rPr>
+        <w:t xml:space="preserve"> </w:t>
+      </w:r>
+      <w:r>
+        <w:rPr>
+          <w:b/>
+          <w:bCs/>
+          <w:color w:val="FF0000"/>
+          <w:sz w:val="28"/>
+          <w:szCs w:val="28"/>
+        </w:rPr>
+        <w:t>Mohamed</w:t>
+      </w:r>
     </w:p>
     <w:p>
       <w:pPr>
@@ -1423,6 +1443,90 @@
     </w:p>
     <w:p>
       <w:pPr>
+        <w:rPr>
+          <w:b/>
+          <w:bCs/>
+          <w:color w:val="FF0000"/>
+        </w:rPr>
+      </w:pPr>
+      <w:r>
+        <w:rPr>
+          <w:b/>
+          <w:bCs/>
+          <w:color w:val="FF0000"/>
+        </w:rPr>
+        <w:pict>
+          <v:shapetype id="_x0000_t75" coordsize="21600,21600" o:spt="75" o:preferrelative="t" path="m@4@5l@4@11@9@11@9@5xe" filled="f" stroked="f">
+            <v:stroke joinstyle="miter"/>
+            <v:formulas>
+              <v:f eqn="if lineDrawn pixelLineWidth 0"/>
+              <v:f eqn="sum @0 1 0"/>
+              <v:f eqn="sum 0 0 @1"/>
+              <v:f eqn="prod @2 1 2"/>
+              <v:f eqn="prod @3 21600 pixelWidth"/>
+              <v:f eqn="prod @3 21600 pixelHeight"/>
+              <v:f eqn="sum @0 0 1"/>
+              <v:f eqn="prod @6 1 2"/>
+              <v:f eqn="prod @7 21600 pixelWidth"/>
+              <v:f eqn="sum @8 21600 0"/>
+              <v:f eqn="prod @7 21600 pixelHeight"/>
+              <v:f eqn="sum @10 21600 0"/>
+            </v:formulas>
+            <v:path o:extrusionok="f" gradientshapeok="t" o:connecttype="rect"/>
+            <o:lock v:ext="edit" aspectratio="t"/>
+          </v:shapetype>
+          <v:shape id="_x0000_i1025" type="#_x0000_t75" style="width:482.1pt;height:294.9pt">
+            <v:imagedata r:id="rId10" o:title="controller"/>
+          </v:shape>
+        </w:pict>
+      </w:r>
+    </w:p>
+    <w:p>
+      <w:pPr>
+        <w:rPr>
+          <w:b/>
+          <w:bCs/>
+          <w:color w:val="FF0000"/>
+        </w:rPr>
+      </w:pPr>
+      <w:r>
+        <w:rPr>
+          <w:b/>
+          <w:bCs/>
+          <w:color w:val="FF0000"/>
+        </w:rPr>
+        <w:lastRenderedPageBreak/>
+        <w:pict>
+          <v:shape id="_x0000_i1026" type="#_x0000_t75" style="width:482.1pt;height:596.65pt">
+            <v:imagedata r:id="rId11" o:title="model"/>
+          </v:shape>
+        </w:pict>
+      </w:r>
+    </w:p>
+    <w:p>
+      <w:pPr>
+        <w:rPr>
+          <w:b/>
+          <w:bCs/>
+          <w:color w:val="FF0000"/>
+        </w:rPr>
+      </w:pPr>
+      <w:r>
+        <w:rPr>
+          <w:b/>
+          <w:bCs/>
+          <w:color w:val="FF0000"/>
+        </w:rPr>
+        <w:lastRenderedPageBreak/>
+        <w:pict>
+          <v:shape id="_x0000_i1027" type="#_x0000_t75" style="width:482.1pt;height:216.65pt">
+            <v:imagedata r:id="rId12" o:title="packages view"/>
+          </v:shape>
+        </w:pict>
+      </w:r>
+    </w:p>
+    <w:p>
+      <w:pPr>
         <w:pStyle w:val="ListParagraph"/>
         <w:rPr>
           <w:b/>
@@ -1430,8 +1534,448 @@
           <w:color w:val="FF0000"/>
         </w:rPr>
       </w:pPr>
+    </w:p>
+    <w:p>
+      <w:pPr>
+        <w:pStyle w:val="ListParagraph"/>
+        <w:rPr>
+          <w:b/>
+          <w:bCs/>
+          <w:color w:val="FF0000"/>
+        </w:rPr>
+      </w:pPr>
+      <w:r>
+        <w:rPr>
+          <w:b/>
+          <w:bCs/>
+          <w:noProof/>
+          <w:color w:val="FF0000"/>
+        </w:rPr>
+        <w:drawing>
+          <wp:inline distT="0" distB="0" distL="0" distR="0">
+            <wp:extent cx="2170430" cy="1542415"/>
+            <wp:effectExtent l="0" t="0" r="1270" b="635"/>
+            <wp:docPr id="1" name="Picture 1" descr="play_and_learn"/>
+            <wp:cNvGraphicFramePr>
+              <a:graphicFrameLocks xmlns:a="http://schemas.openxmlformats.org/drawingml/2006/main" noChangeAspect="1"/>
+            </wp:cNvGraphicFramePr>
+            <a:graphic xmlns:a="http://schemas.openxmlformats.org/drawingml/2006/main">
+              <a:graphicData uri="http://schemas.openxmlformats.org/drawingml/2006/picture">
+                <pic:pic xmlns:pic="http://schemas.openxmlformats.org/drawingml/2006/picture">
+                  <pic:nvPicPr>
+                    <pic:cNvPr id="0" name="Picture 15" descr="play_and_learn"/>
+                    <pic:cNvPicPr>
+                      <a:picLocks noChangeAspect="1" noChangeArrowheads="1"/>
+                    </pic:cNvPicPr>
+                  </pic:nvPicPr>
+                  <pic:blipFill>
+                    <a:blip r:embed="rId13">
+                      <a:extLst>
+                        <a:ext uri="{28A0092B-C50C-407E-A947-70E740481C1C}">
+                          <a14:useLocalDpi xmlns:a14="http://schemas.microsoft.com/office/drawing/2010/main" val="0"/>
+                        </a:ext>
+                      </a:extLst>
+                    </a:blip>
+                    <a:srcRect/>
+                    <a:stretch>
+                      <a:fillRect/>
+                    </a:stretch>
+                  </pic:blipFill>
+                  <pic:spPr bwMode="auto">
+                    <a:xfrm>
+                      <a:off x="0" y="0"/>
+                      <a:ext cx="2170430" cy="1542415"/>
+                    </a:xfrm>
+                    <a:prstGeom prst="rect">
+                      <a:avLst/>
+                    </a:prstGeom>
+                    <a:noFill/>
+                    <a:ln>
+                      <a:noFill/>
+                    </a:ln>
+                  </pic:spPr>
+                </pic:pic>
+              </a:graphicData>
+            </a:graphic>
+          </wp:inline>
+        </w:drawing>
+      </w:r>
       <w:bookmarkStart w:id="2" w:name="_GoBack"/>
       <w:bookmarkEnd w:id="2"/>
+    </w:p>
+    <w:p>
+      <w:pPr>
+        <w:pStyle w:val="ListParagraph"/>
+        <w:rPr>
+          <w:b/>
+          <w:bCs/>
+          <w:color w:val="FF0000"/>
+          <w:rtl/>
+          <w:lang w:bidi="ar-EG"/>
+        </w:rPr>
+      </w:pPr>
+      <w:r>
+        <w:rPr>
+          <w:b/>
+          <w:bCs/>
+          <w:color w:val="FF0000"/>
+        </w:rPr>
+        <w:lastRenderedPageBreak/>
+        <w:pict>
+          <v:shape id="_x0000_i1029" type="#_x0000_t75" style="width:406.95pt;height:106.45pt">
+            <v:imagedata r:id="rId14" o:title="repository"/>
+          </v:shape>
+        </w:pict>
+      </w:r>
+      <w:r>
+        <w:rPr>
+          <w:b/>
+          <w:bCs/>
+          <w:color w:val="FF0000"/>
+        </w:rPr>
+        <w:pict>
+          <v:shape id="_x0000_i1030" type="#_x0000_t75" style="width:171.55pt;height:121.45pt">
+            <v:imagedata r:id="rId15" o:title="validator"/>
+          </v:shape>
+        </w:pict>
+      </w:r>
+      <w:r>
+        <w:rPr>
+          <w:b/>
+          <w:bCs/>
+          <w:color w:val="FF0000"/>
+        </w:rPr>
+        <w:pict>
+          <v:shape id="_x0000_i1031" type="#_x0000_t75" style="width:482.1pt;height:232.9pt">
+            <v:imagedata r:id="rId16" o:title="service"/>
+          </v:shape>
+        </w:pict>
+      </w:r>
+    </w:p>
+    <w:p>
+      <w:pPr>
+        <w:pStyle w:val="ListParagraph"/>
+        <w:rPr>
+          <w:b/>
+          <w:bCs/>
+          <w:color w:val="FF0000"/>
+        </w:rPr>
+      </w:pPr>
+    </w:p>
+    <w:p>
+      <w:pPr>
+        <w:pStyle w:val="ListParagraph"/>
+        <w:rPr>
+          <w:b/>
+          <w:bCs/>
+          <w:color w:val="FF0000"/>
+        </w:rPr>
+      </w:pPr>
+    </w:p>
+    <w:p>
+      <w:pPr>
+        <w:pStyle w:val="ListParagraph"/>
+        <w:rPr>
+          <w:b/>
+          <w:bCs/>
+          <w:color w:val="FF0000"/>
+        </w:rPr>
+      </w:pPr>
+    </w:p>
+    <w:p>
+      <w:pPr>
+        <w:pStyle w:val="ListParagraph"/>
+        <w:rPr>
+          <w:b/>
+          <w:bCs/>
+          <w:color w:val="FF0000"/>
+        </w:rPr>
+      </w:pPr>
+    </w:p>
+    <w:p>
+      <w:pPr>
+        <w:pStyle w:val="ListParagraph"/>
+        <w:rPr>
+          <w:b/>
+          <w:bCs/>
+          <w:color w:val="FF0000"/>
+        </w:rPr>
+      </w:pPr>
+    </w:p>
+    <w:p>
+      <w:pPr>
+        <w:pStyle w:val="ListParagraph"/>
+        <w:rPr>
+          <w:b/>
+          <w:bCs/>
+          <w:color w:val="FF0000"/>
+        </w:rPr>
+      </w:pPr>
+    </w:p>
+    <w:p>
+      <w:pPr>
+        <w:pStyle w:val="ListParagraph"/>
+        <w:rPr>
+          <w:b/>
+          <w:bCs/>
+          <w:color w:val="FF0000"/>
+        </w:rPr>
+      </w:pPr>
+    </w:p>
+    <w:p>
+      <w:pPr>
+        <w:pStyle w:val="ListParagraph"/>
+        <w:rPr>
+          <w:b/>
+          <w:bCs/>
+          <w:color w:val="FF0000"/>
+        </w:rPr>
+      </w:pPr>
+    </w:p>
+    <w:p>
+      <w:pPr>
+        <w:pStyle w:val="ListParagraph"/>
+        <w:rPr>
+          <w:b/>
+          <w:bCs/>
+          <w:color w:val="FF0000"/>
+        </w:rPr>
+      </w:pPr>
+    </w:p>
+    <w:p>
+      <w:pPr>
+        <w:pStyle w:val="ListParagraph"/>
+        <w:rPr>
+          <w:b/>
+          <w:bCs/>
+          <w:color w:val="FF0000"/>
+        </w:rPr>
+      </w:pPr>
+    </w:p>
+    <w:p>
+      <w:pPr>
+        <w:pStyle w:val="ListParagraph"/>
+        <w:rPr>
+          <w:b/>
+          <w:bCs/>
+          <w:color w:val="FF0000"/>
+        </w:rPr>
+      </w:pPr>
+    </w:p>
+    <w:p>
+      <w:pPr>
+        <w:pStyle w:val="ListParagraph"/>
+        <w:rPr>
+          <w:b/>
+          <w:bCs/>
+          <w:color w:val="FF0000"/>
+        </w:rPr>
+      </w:pPr>
+    </w:p>
+    <w:p>
+      <w:pPr>
+        <w:pStyle w:val="ListParagraph"/>
+        <w:rPr>
+          <w:b/>
+          <w:bCs/>
+          <w:color w:val="FF0000"/>
+        </w:rPr>
+      </w:pPr>
+    </w:p>
+    <w:p>
+      <w:pPr>
+        <w:pStyle w:val="ListParagraph"/>
+        <w:rPr>
+          <w:b/>
+          <w:bCs/>
+          <w:color w:val="FF0000"/>
+        </w:rPr>
+      </w:pPr>
+      <w:r>
+        <w:rPr>
+          <w:b/>
+          <w:bCs/>
+          <w:color w:val="FF0000"/>
+        </w:rPr>
+        <w:t>Create course</w:t>
+      </w:r>
+    </w:p>
+    <w:p>
+      <w:pPr>
+        <w:pStyle w:val="ListParagraph"/>
+        <w:rPr>
+          <w:b/>
+          <w:bCs/>
+          <w:color w:val="FF0000"/>
+        </w:rPr>
+      </w:pPr>
+      <w:r>
+        <w:rPr>
+          <w:b/>
+          <w:bCs/>
+          <w:color w:val="FF0000"/>
+        </w:rPr>
+        <w:pict>
+          <v:shape id="_x0000_i1032" type="#_x0000_t75" style="width:482.1pt;height:277.35pt">
+            <v:imagedata r:id="rId17" o:title="createcourse"/>
+          </v:shape>
+        </w:pict>
+      </w:r>
+    </w:p>
+    <w:p>
+      <w:pPr>
+        <w:pStyle w:val="ListParagraph"/>
+        <w:rPr>
+          <w:b/>
+          <w:bCs/>
+          <w:color w:val="FF0000"/>
+        </w:rPr>
+      </w:pPr>
+      <w:r>
+        <w:rPr>
+          <w:b/>
+          <w:bCs/>
+          <w:color w:val="FF0000"/>
+        </w:rPr>
+        <w:lastRenderedPageBreak/>
+        <w:t>Play game</w:t>
+      </w:r>
+      <w:r>
+        <w:rPr>
+          <w:b/>
+          <w:bCs/>
+          <w:color w:val="FF0000"/>
+        </w:rPr>
+        <w:pict>
+          <v:shape id="_x0000_i1033" type="#_x0000_t75" style="width:481.45pt;height:395.05pt">
+            <v:imagedata r:id="rId18" o:title="play game"/>
+          </v:shape>
+        </w:pict>
+      </w:r>
+      <w:r>
+        <w:rPr>
+          <w:b/>
+          <w:bCs/>
+          <w:color w:val="FF0000"/>
+        </w:rPr>
+        <w:lastRenderedPageBreak/>
+        <w:t>create game</w:t>
+      </w:r>
+      <w:r>
+        <w:rPr>
+          <w:b/>
+          <w:bCs/>
+          <w:color w:val="FF0000"/>
+        </w:rPr>
+        <w:pict>
+          <v:shape id="_x0000_i1034" type="#_x0000_t75" style="width:481.45pt;height:296.15pt">
+            <v:imagedata r:id="rId19" o:title="creategame"/>
+          </v:shape>
+        </w:pict>
+      </w:r>
+    </w:p>
+    <w:p>
+      <w:pPr>
+        <w:pStyle w:val="ListParagraph"/>
+        <w:rPr>
+          <w:b/>
+          <w:bCs/>
+          <w:color w:val="FF0000"/>
+        </w:rPr>
+      </w:pPr>
+      <w:r>
+        <w:rPr>
+          <w:b/>
+          <w:bCs/>
+          <w:color w:val="FF0000"/>
+        </w:rPr>
+        <w:lastRenderedPageBreak/>
+        <w:t>Show courses</w:t>
+      </w:r>
+      <w:r>
+        <w:rPr>
+          <w:b/>
+          <w:bCs/>
+          <w:color w:val="FF0000"/>
+        </w:rPr>
+        <w:pict>
+          <v:shape id="_x0000_i1035" type="#_x0000_t75" style="width:481.45pt;height:246.7pt">
+            <v:imagedata r:id="rId20" o:title="showcourse"/>
+          </v:shape>
+        </w:pict>
+      </w:r>
+      <w:r>
+        <w:rPr>
+          <w:b/>
+          <w:bCs/>
+          <w:color w:val="FF0000"/>
+        </w:rPr>
+        <w:lastRenderedPageBreak/>
+        <w:t>login</w:t>
+      </w:r>
+      <w:r>
+        <w:rPr>
+          <w:b/>
+          <w:bCs/>
+          <w:color w:val="FF0000"/>
+        </w:rPr>
+        <w:pict>
+          <v:shape id="_x0000_i1036" type="#_x0000_t75" style="width:481.45pt;height:356.85pt">
+            <v:imagedata r:id="rId21" o:title="login"/>
+          </v:shape>
+        </w:pict>
+      </w:r>
+    </w:p>
+    <w:p>
+      <w:pPr>
+        <w:pStyle w:val="ListParagraph"/>
+        <w:rPr>
+          <w:b/>
+          <w:bCs/>
+          <w:color w:val="FF0000"/>
+        </w:rPr>
+      </w:pPr>
+    </w:p>
+    <w:p>
+      <w:pPr>
+        <w:pStyle w:val="ListParagraph"/>
+        <w:rPr>
+          <w:b/>
+          <w:bCs/>
+          <w:color w:val="FF0000"/>
+        </w:rPr>
+      </w:pPr>
+    </w:p>
+    <w:p>
+      <w:pPr>
+        <w:pStyle w:val="ListParagraph"/>
+        <w:rPr>
+          <w:b/>
+          <w:bCs/>
+          <w:color w:val="FF0000"/>
+        </w:rPr>
+      </w:pPr>
+      <w:r>
+        <w:rPr>
+          <w:b/>
+          <w:bCs/>
+          <w:color w:val="FF0000"/>
+        </w:rPr>
+        <w:lastRenderedPageBreak/>
+        <w:t>Sign up</w:t>
+      </w:r>
+      <w:r>
+        <w:rPr>
+          <w:b/>
+          <w:bCs/>
+          <w:color w:val="FF0000"/>
+        </w:rPr>
+        <w:pict>
+          <v:shape id="_x0000_i1037" type="#_x0000_t75" style="width:482.1pt;height:267.95pt">
+            <v:imagedata r:id="rId22" o:title="sign up"/>
+          </v:shape>
+        </w:pict>
+      </w:r>
     </w:p>
     <w:p>
       <w:pPr>
@@ -1479,7 +2023,7 @@
                     </pic:cNvPicPr>
                   </pic:nvPicPr>
                   <pic:blipFill>
-                    <a:blip r:embed="rId10">
+                    <a:blip r:embed="rId23">
                       <a:extLst>
                         <a:ext uri="{28A0092B-C50C-407E-A947-70E740481C1C}">
                           <a14:useLocalDpi xmlns:a14="http://schemas.microsoft.com/office/drawing/2010/main" val="0"/>
@@ -1545,7 +2089,7 @@
                     </pic:cNvPicPr>
                   </pic:nvPicPr>
                   <pic:blipFill>
-                    <a:blip r:embed="rId11">
+                    <a:blip r:embed="rId24">
                       <a:extLst>
                         <a:ext uri="{28A0092B-C50C-407E-A947-70E740481C1C}">
                           <a14:useLocalDpi xmlns:a14="http://schemas.microsoft.com/office/drawing/2010/main" val="0"/>
@@ -1600,7 +2144,7 @@
                     </pic:cNvPicPr>
                   </pic:nvPicPr>
                   <pic:blipFill>
-                    <a:blip r:embed="rId12">
+                    <a:blip r:embed="rId25">
                       <a:extLst>
                         <a:ext uri="{28A0092B-C50C-407E-A947-70E740481C1C}">
                           <a14:useLocalDpi xmlns:a14="http://schemas.microsoft.com/office/drawing/2010/main" val="0"/>
@@ -1656,7 +2200,7 @@
                     </pic:cNvPicPr>
                   </pic:nvPicPr>
                   <pic:blipFill>
-                    <a:blip r:embed="rId13">
+                    <a:blip r:embed="rId26">
                       <a:extLst>
                         <a:ext uri="{28A0092B-C50C-407E-A947-70E740481C1C}">
                           <a14:useLocalDpi xmlns:a14="http://schemas.microsoft.com/office/drawing/2010/main" val="0"/>
@@ -1709,7 +2253,7 @@
                     </pic:cNvPicPr>
                   </pic:nvPicPr>
                   <pic:blipFill>
-                    <a:blip r:embed="rId14">
+                    <a:blip r:embed="rId27">
                       <a:extLst>
                         <a:ext uri="{28A0092B-C50C-407E-A947-70E740481C1C}">
                           <a14:useLocalDpi xmlns:a14="http://schemas.microsoft.com/office/drawing/2010/main" val="0"/>
@@ -1764,7 +2308,7 @@
                     </pic:cNvPicPr>
                   </pic:nvPicPr>
                   <pic:blipFill>
-                    <a:blip r:embed="rId14">
+                    <a:blip r:embed="rId27">
                       <a:extLst>
                         <a:ext uri="{28A0092B-C50C-407E-A947-70E740481C1C}">
                           <a14:useLocalDpi xmlns:a14="http://schemas.microsoft.com/office/drawing/2010/main" val="0"/>
@@ -1820,7 +2364,7 @@
                     </pic:cNvPicPr>
                   </pic:nvPicPr>
                   <pic:blipFill>
-                    <a:blip r:embed="rId15">
+                    <a:blip r:embed="rId28">
                       <a:extLst>
                         <a:ext uri="{28A0092B-C50C-407E-A947-70E740481C1C}">
                           <a14:useLocalDpi xmlns:a14="http://schemas.microsoft.com/office/drawing/2010/main" val="0"/>
@@ -1876,20 +2420,25 @@
           <w:numId w:val="4"/>
         </w:numPr>
         <w:rPr>
+          <w:b/>
+          <w:bCs/>
+          <w:i/>
+          <w:iCs/>
+          <w:sz w:val="28"/>
+          <w:szCs w:val="28"/>
           <w:highlight w:val="yellow"/>
         </w:rPr>
       </w:pPr>
-      <w:r>
-        <w:rPr>
-          <w:b/>
-          <w:bCs/>
-          <w:color w:val="FF0000"/>
-        </w:rPr>
-        <w:t>URL for your repository, should contains implemented services</w:t>
-      </w:r>
-      <w:r>
-        <w:t xml:space="preserve">, </w:t>
-      </w:r>
+      <w:hyperlink r:id="rId29" w:history="1">
+        <w:r>
+          <w:rPr>
+            <w:rStyle w:val="Hyperlink"/>
+            <w:b/>
+            <w:bCs/>
+          </w:rPr>
+          <w:t>https://github.com/Abdallah-Abdelazim/Game-based-Educational-Platform</w:t>
+        </w:r>
+      </w:hyperlink>
     </w:p>
     <w:p>
       <w:pPr>
@@ -1923,8 +2472,8 @@
       </w:r>
     </w:p>
     <w:sectPr>
-      <w:headerReference w:type="default" r:id="rId16"/>
-      <w:footerReference w:type="default" r:id="rId17"/>
+      <w:headerReference w:type="default" r:id="rId30"/>
+      <w:footerReference w:type="default" r:id="rId31"/>
       <w:pgSz w:w="12240" w:h="15840"/>
       <w:pgMar w:top="1152" w:right="1296" w:bottom="1008" w:left="1296" w:header="720" w:footer="720" w:gutter="0"/>
       <w:cols w:space="720"/>
@@ -1936,7 +2485,7 @@
 </file>
 
 <file path=word/endnotes.xml><?xml version="1.0" encoding="utf-8"?>
-<w:endnotes xmlns:wpc="http://schemas.microsoft.com/office/word/2010/wordprocessingCanvas" xmlns:cx="http://schemas.microsoft.com/office/drawing/2014/chartex" xmlns:cx1="http://schemas.microsoft.com/office/drawing/2015/9/8/chartex" xmlns:mc="http://schemas.openxmlformats.org/markup-compatibility/2006" xmlns:o="urn:schemas-microsoft-com:office:office" xmlns:r="http://schemas.openxmlformats.org/officeDocument/2006/relationships" xmlns:m="http://schemas.openxmlformats.org/officeDocument/2006/math" xmlns:v="urn:schemas-microsoft-com:vml" xmlns:wp14="http://schemas.microsoft.com/office/word/2010/wordprocessingDrawing" xmlns:wp="http://schemas.openxmlformats.org/drawingml/2006/wordprocessingDrawing" xmlns:w10="urn:schemas-microsoft-com:office:word" xmlns:w="http://schemas.openxmlformats.org/wordprocessingml/2006/main" xmlns:w14="http://schemas.microsoft.com/office/word/2010/wordml" xmlns:w15="http://schemas.microsoft.com/office/word/2012/wordml" xmlns:w16se="http://schemas.microsoft.com/office/word/2015/wordml/symex" xmlns:wpg="http://schemas.microsoft.com/office/word/2010/wordprocessingGroup" xmlns:wpi="http://schemas.microsoft.com/office/word/2010/wordprocessingInk" xmlns:wne="http://schemas.microsoft.com/office/word/2006/wordml" xmlns:wps="http://schemas.microsoft.com/office/word/2010/wordprocessingShape" mc:Ignorable="w14 w15 w16se wp14">
+<w:endnotes xmlns:wpc="http://schemas.microsoft.com/office/word/2010/wordprocessingCanvas" xmlns:cx="http://schemas.microsoft.com/office/drawing/2014/chartex" xmlns:mc="http://schemas.openxmlformats.org/markup-compatibility/2006" xmlns:o="urn:schemas-microsoft-com:office:office" xmlns:r="http://schemas.openxmlformats.org/officeDocument/2006/relationships" xmlns:m="http://schemas.openxmlformats.org/officeDocument/2006/math" xmlns:v="urn:schemas-microsoft-com:vml" xmlns:wp14="http://schemas.microsoft.com/office/word/2010/wordprocessingDrawing" xmlns:wp="http://schemas.openxmlformats.org/drawingml/2006/wordprocessingDrawing" xmlns:w10="urn:schemas-microsoft-com:office:word" xmlns:w="http://schemas.openxmlformats.org/wordprocessingml/2006/main" xmlns:w14="http://schemas.microsoft.com/office/word/2010/wordml" xmlns:w15="http://schemas.microsoft.com/office/word/2012/wordml" xmlns:w16se="http://schemas.microsoft.com/office/word/2015/wordml/symex" xmlns:wpg="http://schemas.microsoft.com/office/word/2010/wordprocessingGroup" xmlns:wpi="http://schemas.microsoft.com/office/word/2010/wordprocessingInk" xmlns:wne="http://schemas.microsoft.com/office/word/2006/wordml" xmlns:wps="http://schemas.microsoft.com/office/word/2010/wordprocessingShape" mc:Ignorable="w14 w15 w16se wp14">
   <w:endnote w:type="separator" w:id="-1">
     <w:p>
       <w:pPr>
@@ -1961,7 +2510,7 @@
 </file>
 
 <file path=word/footer1.xml><?xml version="1.0" encoding="utf-8"?>
-<w:ftr xmlns:wpc="http://schemas.microsoft.com/office/word/2010/wordprocessingCanvas" xmlns:cx="http://schemas.microsoft.com/office/drawing/2014/chartex" xmlns:cx1="http://schemas.microsoft.com/office/drawing/2015/9/8/chartex" xmlns:mc="http://schemas.openxmlformats.org/markup-compatibility/2006" xmlns:o="urn:schemas-microsoft-com:office:office" xmlns:r="http://schemas.openxmlformats.org/officeDocument/2006/relationships" xmlns:m="http://schemas.openxmlformats.org/officeDocument/2006/math" xmlns:v="urn:schemas-microsoft-com:vml" xmlns:wp14="http://schemas.microsoft.com/office/word/2010/wordprocessingDrawing" xmlns:wp="http://schemas.openxmlformats.org/drawingml/2006/wordprocessingDrawing" xmlns:w10="urn:schemas-microsoft-com:office:word" xmlns:w="http://schemas.openxmlformats.org/wordprocessingml/2006/main" xmlns:w14="http://schemas.microsoft.com/office/word/2010/wordml" xmlns:w15="http://schemas.microsoft.com/office/word/2012/wordml" xmlns:w16se="http://schemas.microsoft.com/office/word/2015/wordml/symex" xmlns:wpg="http://schemas.microsoft.com/office/word/2010/wordprocessingGroup" xmlns:wpi="http://schemas.microsoft.com/office/word/2010/wordprocessingInk" xmlns:wne="http://schemas.microsoft.com/office/word/2006/wordml" xmlns:wps="http://schemas.microsoft.com/office/word/2010/wordprocessingShape" mc:Ignorable="w14 w15 w16se wp14">
+<w:ftr xmlns:wpc="http://schemas.microsoft.com/office/word/2010/wordprocessingCanvas" xmlns:cx="http://schemas.microsoft.com/office/drawing/2014/chartex" xmlns:mc="http://schemas.openxmlformats.org/markup-compatibility/2006" xmlns:o="urn:schemas-microsoft-com:office:office" xmlns:r="http://schemas.openxmlformats.org/officeDocument/2006/relationships" xmlns:m="http://schemas.openxmlformats.org/officeDocument/2006/math" xmlns:v="urn:schemas-microsoft-com:vml" xmlns:wp14="http://schemas.microsoft.com/office/word/2010/wordprocessingDrawing" xmlns:wp="http://schemas.openxmlformats.org/drawingml/2006/wordprocessingDrawing" xmlns:w10="urn:schemas-microsoft-com:office:word" xmlns:w="http://schemas.openxmlformats.org/wordprocessingml/2006/main" xmlns:w14="http://schemas.microsoft.com/office/word/2010/wordml" xmlns:w15="http://schemas.microsoft.com/office/word/2012/wordml" xmlns:w16se="http://schemas.microsoft.com/office/word/2015/wordml/symex" xmlns:wpg="http://schemas.microsoft.com/office/word/2010/wordprocessingGroup" xmlns:wpi="http://schemas.microsoft.com/office/word/2010/wordprocessingInk" xmlns:wne="http://schemas.microsoft.com/office/word/2006/wordml" xmlns:wps="http://schemas.microsoft.com/office/word/2010/wordprocessingShape" mc:Ignorable="w14 w15 w16se wp14">
   <w:p>
     <w:pPr>
       <w:pStyle w:val="Footer"/>
@@ -2089,7 +2638,7 @@
               <w:rPr>
                 <w:noProof/>
               </w:rPr>
-              <w:t>4</w:t>
+              <w:t>14</w:t>
             </w:r>
             <w:r>
               <w:rPr>
@@ -2143,7 +2692,6 @@
       <w:t xml:space="preserve">. Approved by </w:t>
     </w:r>
     <w:proofErr w:type="spellStart"/>
-    <w:proofErr w:type="gramStart"/>
     <w:r>
       <w:rPr>
         <w:rFonts w:ascii="Calibri" w:hAnsi="Calibri" w:cs="Calibri"/>
@@ -2167,7 +2715,6 @@
       <w:t>Amr</w:t>
     </w:r>
     <w:proofErr w:type="spellEnd"/>
-    <w:proofErr w:type="gramEnd"/>
     <w:r>
       <w:rPr>
         <w:rFonts w:ascii="Calibri" w:hAnsi="Calibri" w:cs="Calibri"/>
@@ -2213,7 +2760,7 @@
 </file>
 
 <file path=word/footnotes.xml><?xml version="1.0" encoding="utf-8"?>
-<w:footnotes xmlns:wpc="http://schemas.microsoft.com/office/word/2010/wordprocessingCanvas" xmlns:cx="http://schemas.microsoft.com/office/drawing/2014/chartex" xmlns:cx1="http://schemas.microsoft.com/office/drawing/2015/9/8/chartex" xmlns:mc="http://schemas.openxmlformats.org/markup-compatibility/2006" xmlns:o="urn:schemas-microsoft-com:office:office" xmlns:r="http://schemas.openxmlformats.org/officeDocument/2006/relationships" xmlns:m="http://schemas.openxmlformats.org/officeDocument/2006/math" xmlns:v="urn:schemas-microsoft-com:vml" xmlns:wp14="http://schemas.microsoft.com/office/word/2010/wordprocessingDrawing" xmlns:wp="http://schemas.openxmlformats.org/drawingml/2006/wordprocessingDrawing" xmlns:w10="urn:schemas-microsoft-com:office:word" xmlns:w="http://schemas.openxmlformats.org/wordprocessingml/2006/main" xmlns:w14="http://schemas.microsoft.com/office/word/2010/wordml" xmlns:w15="http://schemas.microsoft.com/office/word/2012/wordml" xmlns:w16se="http://schemas.microsoft.com/office/word/2015/wordml/symex" xmlns:wpg="http://schemas.microsoft.com/office/word/2010/wordprocessingGroup" xmlns:wpi="http://schemas.microsoft.com/office/word/2010/wordprocessingInk" xmlns:wne="http://schemas.microsoft.com/office/word/2006/wordml" xmlns:wps="http://schemas.microsoft.com/office/word/2010/wordprocessingShape" mc:Ignorable="w14 w15 w16se wp14">
+<w:footnotes xmlns:wpc="http://schemas.microsoft.com/office/word/2010/wordprocessingCanvas" xmlns:cx="http://schemas.microsoft.com/office/drawing/2014/chartex" xmlns:mc="http://schemas.openxmlformats.org/markup-compatibility/2006" xmlns:o="urn:schemas-microsoft-com:office:office" xmlns:r="http://schemas.openxmlformats.org/officeDocument/2006/relationships" xmlns:m="http://schemas.openxmlformats.org/officeDocument/2006/math" xmlns:v="urn:schemas-microsoft-com:vml" xmlns:wp14="http://schemas.microsoft.com/office/word/2010/wordprocessingDrawing" xmlns:wp="http://schemas.openxmlformats.org/drawingml/2006/wordprocessingDrawing" xmlns:w10="urn:schemas-microsoft-com:office:word" xmlns:w="http://schemas.openxmlformats.org/wordprocessingml/2006/main" xmlns:w14="http://schemas.microsoft.com/office/word/2010/wordml" xmlns:w15="http://schemas.microsoft.com/office/word/2012/wordml" xmlns:w16se="http://schemas.microsoft.com/office/word/2015/wordml/symex" xmlns:wpg="http://schemas.microsoft.com/office/word/2010/wordprocessingGroup" xmlns:wpi="http://schemas.microsoft.com/office/word/2010/wordprocessingInk" xmlns:wne="http://schemas.microsoft.com/office/word/2006/wordml" xmlns:wps="http://schemas.microsoft.com/office/word/2010/wordprocessingShape" mc:Ignorable="w14 w15 w16se wp14">
   <w:footnote w:type="separator" w:id="-1">
     <w:p>
       <w:pPr>
@@ -2238,7 +2785,7 @@
 </file>
 
 <file path=word/header1.xml><?xml version="1.0" encoding="utf-8"?>
-<w:hdr xmlns:wpc="http://schemas.microsoft.com/office/word/2010/wordprocessingCanvas" xmlns:cx="http://schemas.microsoft.com/office/drawing/2014/chartex" xmlns:cx1="http://schemas.microsoft.com/office/drawing/2015/9/8/chartex" xmlns:mc="http://schemas.openxmlformats.org/markup-compatibility/2006" xmlns:o="urn:schemas-microsoft-com:office:office" xmlns:r="http://schemas.openxmlformats.org/officeDocument/2006/relationships" xmlns:m="http://schemas.openxmlformats.org/officeDocument/2006/math" xmlns:v="urn:schemas-microsoft-com:vml" xmlns:wp14="http://schemas.microsoft.com/office/word/2010/wordprocessingDrawing" xmlns:wp="http://schemas.openxmlformats.org/drawingml/2006/wordprocessingDrawing" xmlns:w10="urn:schemas-microsoft-com:office:word" xmlns:w="http://schemas.openxmlformats.org/wordprocessingml/2006/main" xmlns:w14="http://schemas.microsoft.com/office/word/2010/wordml" xmlns:w15="http://schemas.microsoft.com/office/word/2012/wordml" xmlns:w16se="http://schemas.microsoft.com/office/word/2015/wordml/symex" xmlns:wpg="http://schemas.microsoft.com/office/word/2010/wordprocessingGroup" xmlns:wpi="http://schemas.microsoft.com/office/word/2010/wordprocessingInk" xmlns:wne="http://schemas.microsoft.com/office/word/2006/wordml" xmlns:wps="http://schemas.microsoft.com/office/word/2010/wordprocessingShape" mc:Ignorable="w14 w15 w16se wp14">
+<w:hdr xmlns:wpc="http://schemas.microsoft.com/office/word/2010/wordprocessingCanvas" xmlns:cx="http://schemas.microsoft.com/office/drawing/2014/chartex" xmlns:mc="http://schemas.openxmlformats.org/markup-compatibility/2006" xmlns:o="urn:schemas-microsoft-com:office:office" xmlns:r="http://schemas.openxmlformats.org/officeDocument/2006/relationships" xmlns:m="http://schemas.openxmlformats.org/officeDocument/2006/math" xmlns:v="urn:schemas-microsoft-com:vml" xmlns:wp14="http://schemas.microsoft.com/office/word/2010/wordprocessingDrawing" xmlns:wp="http://schemas.openxmlformats.org/drawingml/2006/wordprocessingDrawing" xmlns:w10="urn:schemas-microsoft-com:office:word" xmlns:w="http://schemas.openxmlformats.org/wordprocessingml/2006/main" xmlns:w14="http://schemas.microsoft.com/office/word/2010/wordml" xmlns:w15="http://schemas.microsoft.com/office/word/2012/wordml" xmlns:w16se="http://schemas.microsoft.com/office/word/2015/wordml/symex" xmlns:wpg="http://schemas.microsoft.com/office/word/2010/wordprocessingGroup" xmlns:wpi="http://schemas.microsoft.com/office/word/2010/wordprocessingInk" xmlns:wne="http://schemas.microsoft.com/office/word/2006/wordml" xmlns:wps="http://schemas.microsoft.com/office/word/2010/wordprocessingShape" mc:Ignorable="w14 w15 w16se wp14">
   <w:p>
     <w:pPr>
       <w:pStyle w:val="Header"/>
@@ -2461,7 +3008,7 @@
 </file>
 
 <file path=word/numbering.xml><?xml version="1.0" encoding="utf-8"?>
-<w:numbering xmlns:wpc="http://schemas.microsoft.com/office/word/2010/wordprocessingCanvas" xmlns:cx="http://schemas.microsoft.com/office/drawing/2014/chartex" xmlns:cx1="http://schemas.microsoft.com/office/drawing/2015/9/8/chartex" xmlns:mc="http://schemas.openxmlformats.org/markup-compatibility/2006" xmlns:o="urn:schemas-microsoft-com:office:office" xmlns:r="http://schemas.openxmlformats.org/officeDocument/2006/relationships" xmlns:m="http://schemas.openxmlformats.org/officeDocument/2006/math" xmlns:v="urn:schemas-microsoft-com:vml" xmlns:wp14="http://schemas.microsoft.com/office/word/2010/wordprocessingDrawing" xmlns:wp="http://schemas.openxmlformats.org/drawingml/2006/wordprocessingDrawing" xmlns:w10="urn:schemas-microsoft-com:office:word" xmlns:w="http://schemas.openxmlformats.org/wordprocessingml/2006/main" xmlns:w14="http://schemas.microsoft.com/office/word/2010/wordml" xmlns:w15="http://schemas.microsoft.com/office/word/2012/wordml" xmlns:w16se="http://schemas.microsoft.com/office/word/2015/wordml/symex" xmlns:wpg="http://schemas.microsoft.com/office/word/2010/wordprocessingGroup" xmlns:wpi="http://schemas.microsoft.com/office/word/2010/wordprocessingInk" xmlns:wne="http://schemas.microsoft.com/office/word/2006/wordml" xmlns:wps="http://schemas.microsoft.com/office/word/2010/wordprocessingShape" mc:Ignorable="w14 w15 w16se wp14">
+<w:numbering xmlns:wpc="http://schemas.microsoft.com/office/word/2010/wordprocessingCanvas" xmlns:cx="http://schemas.microsoft.com/office/drawing/2014/chartex" xmlns:mc="http://schemas.openxmlformats.org/markup-compatibility/2006" xmlns:o="urn:schemas-microsoft-com:office:office" xmlns:r="http://schemas.openxmlformats.org/officeDocument/2006/relationships" xmlns:m="http://schemas.openxmlformats.org/officeDocument/2006/math" xmlns:v="urn:schemas-microsoft-com:vml" xmlns:wp14="http://schemas.microsoft.com/office/word/2010/wordprocessingDrawing" xmlns:wp="http://schemas.openxmlformats.org/drawingml/2006/wordprocessingDrawing" xmlns:w10="urn:schemas-microsoft-com:office:word" xmlns:w="http://schemas.openxmlformats.org/wordprocessingml/2006/main" xmlns:w14="http://schemas.microsoft.com/office/word/2010/wordml" xmlns:w15="http://schemas.microsoft.com/office/word/2012/wordml" xmlns:w16se="http://schemas.microsoft.com/office/word/2015/wordml/symex" xmlns:wpg="http://schemas.microsoft.com/office/word/2010/wordprocessingGroup" xmlns:wpi="http://schemas.microsoft.com/office/word/2010/wordprocessingInk" xmlns:wne="http://schemas.microsoft.com/office/word/2006/wordml" xmlns:wps="http://schemas.microsoft.com/office/word/2010/wordprocessingShape" mc:Ignorable="w14 w15 w16se wp14">
   <w:abstractNum w:abstractNumId="0" w15:restartNumberingAfterBreak="0">
     <w:nsid w:val="0EB44D2F"/>
     <w:multiLevelType w:val="hybridMultilevel"/>
@@ -4660,7 +5207,7 @@
 </file>
 
 <file path=customXml/itemProps1.xml><?xml version="1.0" encoding="utf-8"?>
-<ds:datastoreItem xmlns:ds="http://schemas.openxmlformats.org/officeDocument/2006/customXml" ds:itemID="{5E7CA1BF-3CF2-4EC9-8CF6-715CC07A0C20}">
+<ds:datastoreItem xmlns:ds="http://schemas.openxmlformats.org/officeDocument/2006/customXml" ds:itemID="{37A03CED-95FE-45D5-A9C3-51C1FCDC13EC}">
   <ds:schemaRefs>
     <ds:schemaRef ds:uri="http://schemas.openxmlformats.org/officeDocument/2006/bibliography"/>
   </ds:schemaRefs>

</xml_diff>